<commit_message>
Se agrega minuta reunion N°9
</commit_message>
<xml_diff>
--- a/MinutasDeReuniones/Minuta Reunión 8 del 10-05-2024.docx
+++ b/MinutasDeReuniones/Minuta Reunión 8 del 10-05-2024.docx
@@ -2026,6 +2026,7 @@
               </w:rPr>
               <w:t xml:space="preserve"> para que la tome como automática. </w:t>
             </w:r>
+            <w:proofErr w:type="gramStart"/>
             <w:r>
               <w:rPr>
                 <w:rStyle w:val="wh"/>
@@ -2116,6 +2117,7 @@
               </w:rPr>
               <w:t>!</w:t>
             </w:r>
+            <w:proofErr w:type="gramEnd"/>
             <w:r>
               <w:rPr>
                 <w:rStyle w:val="wh"/>
@@ -3294,7 +3296,19 @@
               <w:rPr>
                 <w:color w:val="000000"/>
               </w:rPr>
-              <w:t>14-05-2024</w:t>
+              <w:t>1</w:t>
+            </w:r>
+            <w:r>
+              <w:rPr>
+                <w:color w:val="000000"/>
+              </w:rPr>
+              <w:t>5</w:t>
+            </w:r>
+            <w:r>
+              <w:rPr>
+                <w:color w:val="000000"/>
+              </w:rPr>
+              <w:t>-05-2024</w:t>
             </w:r>
           </w:p>
         </w:tc>
@@ -3429,7 +3443,19 @@
               <w:rPr>
                 <w:color w:val="000000"/>
               </w:rPr>
-              <w:t>14-05-2024</w:t>
+              <w:t>1</w:t>
+            </w:r>
+            <w:r>
+              <w:rPr>
+                <w:color w:val="000000"/>
+              </w:rPr>
+              <w:t>5</w:t>
+            </w:r>
+            <w:r>
+              <w:rPr>
+                <w:color w:val="000000"/>
+              </w:rPr>
+              <w:t>-05-2024</w:t>
             </w:r>
           </w:p>
         </w:tc>
@@ -3592,7 +3618,19 @@
               <w:rPr>
                 <w:color w:val="000000"/>
               </w:rPr>
-              <w:t>14-05-2024</w:t>
+              <w:t>1</w:t>
+            </w:r>
+            <w:r>
+              <w:rPr>
+                <w:color w:val="000000"/>
+              </w:rPr>
+              <w:t>5</w:t>
+            </w:r>
+            <w:r>
+              <w:rPr>
+                <w:color w:val="000000"/>
+              </w:rPr>
+              <w:t>-05-2024</w:t>
             </w:r>
           </w:p>
         </w:tc>
@@ -3689,7 +3727,67 @@
                 <w:sz w:val="24"/>
                 <w:szCs w:val="24"/>
               </w:rPr>
-              <w:t xml:space="preserve">  Fecha: 14-05-2024                                Hora: 22:15hs</w:t>
+              <w:t xml:space="preserve">  Fecha: 1</w:t>
+            </w:r>
+            <w:r>
+              <w:rPr>
+                <w:rFonts w:ascii="Arial" w:eastAsia="Arial" w:hAnsi="Arial" w:cs="Arial"/>
+                <w:b/>
+                <w:color w:val="000000"/>
+                <w:sz w:val="24"/>
+                <w:szCs w:val="24"/>
+              </w:rPr>
+              <w:t>5</w:t>
+            </w:r>
+            <w:r>
+              <w:rPr>
+                <w:rFonts w:ascii="Arial" w:eastAsia="Arial" w:hAnsi="Arial" w:cs="Arial"/>
+                <w:b/>
+                <w:color w:val="000000"/>
+                <w:sz w:val="24"/>
+                <w:szCs w:val="24"/>
+              </w:rPr>
+              <w:t>-05-2024                                Hora: 2</w:t>
+            </w:r>
+            <w:r>
+              <w:rPr>
+                <w:rFonts w:ascii="Arial" w:eastAsia="Arial" w:hAnsi="Arial" w:cs="Arial"/>
+                <w:b/>
+                <w:color w:val="000000"/>
+                <w:sz w:val="24"/>
+                <w:szCs w:val="24"/>
+              </w:rPr>
+              <w:t>1</w:t>
+            </w:r>
+            <w:r>
+              <w:rPr>
+                <w:rFonts w:ascii="Arial" w:eastAsia="Arial" w:hAnsi="Arial" w:cs="Arial"/>
+                <w:b/>
+                <w:color w:val="000000"/>
+                <w:sz w:val="24"/>
+                <w:szCs w:val="24"/>
+              </w:rPr>
+              <w:t>:</w:t>
+            </w:r>
+            <w:r>
+              <w:rPr>
+                <w:rFonts w:ascii="Arial" w:eastAsia="Arial" w:hAnsi="Arial" w:cs="Arial"/>
+                <w:b/>
+                <w:color w:val="000000"/>
+                <w:sz w:val="24"/>
+                <w:szCs w:val="24"/>
+              </w:rPr>
+              <w:t>00</w:t>
+            </w:r>
+            <w:r>
+              <w:rPr>
+                <w:rFonts w:ascii="Arial" w:eastAsia="Arial" w:hAnsi="Arial" w:cs="Arial"/>
+                <w:b/>
+                <w:color w:val="000000"/>
+                <w:sz w:val="24"/>
+                <w:szCs w:val="24"/>
+              </w:rPr>
+              <w:t>hs</w:t>
             </w:r>
           </w:p>
         </w:tc>

</xml_diff>